<commit_message>
Renamed Variable Time to Date
</commit_message>
<xml_diff>
--- a/Report/Dissertation Report.docx
+++ b/Report/Dissertation Report.docx
@@ -87,7 +87,15 @@
           <w:sz w:val="24"/>
           <w:szCs w:val="28"/>
         </w:rPr>
-        <w:t xml:space="preserve"> Currency Market</w:t>
+        <w:t xml:space="preserve"> C</w:t>
+      </w:r>
+      <w:r>
+        <w:rPr>
+          <w:b/>
+          <w:sz w:val="24"/>
+          <w:szCs w:val="28"/>
+        </w:rPr>
+        <w:t>urrency Market</w:t>
       </w:r>
     </w:p>
     <w:p>
@@ -889,6 +897,51 @@
         <w:t>, Kathmandu, Nepal</w:t>
       </w:r>
     </w:p>
+    <w:p>
+      <w:pPr>
+        <w:pStyle w:val="TOCHeading"/>
+      </w:pPr>
+      <w:r>
+        <w:lastRenderedPageBreak/>
+        <w:t>Acknowledgement</w:t>
+      </w:r>
+    </w:p>
+    <w:p/>
+    <w:p/>
+    <w:p/>
+    <w:p/>
+    <w:p/>
+    <w:p/>
+    <w:p/>
+    <w:p/>
+    <w:p/>
+    <w:p/>
+    <w:p/>
+    <w:p/>
+    <w:p/>
+    <w:p/>
+    <w:p/>
+    <w:p/>
+    <w:p/>
+    <w:p/>
+    <w:p/>
+    <w:p/>
+    <w:p/>
+    <w:p/>
+    <w:p/>
+    <w:p/>
+    <w:p/>
+    <w:p>
+      <w:pPr>
+        <w:spacing w:line="360" w:lineRule="auto"/>
+        <w:jc w:val="center"/>
+        <w:rPr>
+          <w:b/>
+          <w:sz w:val="24"/>
+          <w:szCs w:val="28"/>
+        </w:rPr>
+      </w:pPr>
+    </w:p>
     <w:sdt>
       <w:sdtPr>
         <w:rPr>
@@ -3600,7 +3653,6 @@
       </w:r>
       <w:bookmarkEnd w:id="0"/>
     </w:p>
-    <w:p/>
     <w:p>
       <w:pPr>
         <w:pStyle w:val="Heading2"/>
@@ -3692,6 +3744,9 @@
         <w:pStyle w:val="Heading1"/>
       </w:pPr>
       <w:bookmarkStart w:id="9" w:name="_Toc511898549"/>
+      <w:r>
+        <w:t xml:space="preserve">Requirement </w:t>
+      </w:r>
       <w:r>
         <w:t>Analysis</w:t>
       </w:r>
@@ -3824,8 +3879,6 @@
         <w:pStyle w:val="Heading1"/>
       </w:pPr>
       <w:bookmarkStart w:id="10" w:name="_Toc511898550"/>
-      <w:bookmarkStart w:id="11" w:name="_GoBack"/>
-      <w:bookmarkEnd w:id="11"/>
       <w:r>
         <w:lastRenderedPageBreak/>
         <w:t>Design</w:t>
@@ -3836,19 +3889,50 @@
       <w:pPr>
         <w:pStyle w:val="Heading2"/>
       </w:pPr>
-      <w:bookmarkStart w:id="12" w:name="_Toc511898551"/>
+      <w:bookmarkStart w:id="11" w:name="_Toc511898551"/>
       <w:r>
         <w:t>Program Structure</w:t>
+      </w:r>
+      <w:bookmarkEnd w:id="11"/>
+    </w:p>
+    <w:p>
+      <w:pPr>
+        <w:pStyle w:val="Heading2"/>
+      </w:pPr>
+      <w:proofErr w:type="spellStart"/>
+      <w:r>
+        <w:t>Backtesting</w:t>
+      </w:r>
+      <w:proofErr w:type="spellEnd"/>
+      <w:r>
+        <w:t xml:space="preserve"> Engine</w:t>
+      </w:r>
+    </w:p>
+    <w:p>
+      <w:pPr>
+        <w:pStyle w:val="Heading2"/>
+      </w:pPr>
+      <w:r>
+        <w:t>Prediction Model</w:t>
+      </w:r>
+    </w:p>
+    <w:p>
+      <w:pPr>
+        <w:pStyle w:val="Heading1"/>
+      </w:pPr>
+      <w:bookmarkStart w:id="12" w:name="_Toc511898552"/>
+      <w:r>
+        <w:t>Implementation</w:t>
       </w:r>
       <w:bookmarkEnd w:id="12"/>
     </w:p>
     <w:p>
       <w:pPr>
-        <w:pStyle w:val="Heading1"/>
-      </w:pPr>
-      <w:bookmarkStart w:id="13" w:name="_Toc511898552"/>
-      <w:r>
-        <w:t>Implementation</w:t>
+        <w:pStyle w:val="Heading2"/>
+      </w:pPr>
+      <w:bookmarkStart w:id="13" w:name="_Toc511898553"/>
+      <w:r>
+        <w:t>Program Structure</w:t>
       </w:r>
       <w:bookmarkEnd w:id="13"/>
     </w:p>
@@ -3856,9 +3940,9 @@
       <w:pPr>
         <w:pStyle w:val="Heading2"/>
       </w:pPr>
-      <w:bookmarkStart w:id="14" w:name="_Toc511898553"/>
-      <w:r>
-        <w:t>Program Structure</w:t>
+      <w:bookmarkStart w:id="14" w:name="_Toc511898554"/>
+      <w:r>
+        <w:t>Data Collection</w:t>
       </w:r>
       <w:bookmarkEnd w:id="14"/>
     </w:p>
@@ -3866,26 +3950,26 @@
       <w:pPr>
         <w:pStyle w:val="Heading2"/>
       </w:pPr>
-      <w:bookmarkStart w:id="15" w:name="_Toc511898554"/>
-      <w:r>
-        <w:t>Data Collection</w:t>
-      </w:r>
+      <w:bookmarkStart w:id="15" w:name="_Toc511898555"/>
       <w:bookmarkEnd w:id="15"/>
     </w:p>
     <w:p>
       <w:pPr>
-        <w:pStyle w:val="Heading2"/>
-      </w:pPr>
-      <w:bookmarkStart w:id="16" w:name="_Toc511898555"/>
+        <w:pStyle w:val="Heading1"/>
+      </w:pPr>
+      <w:bookmarkStart w:id="16" w:name="_Toc511898556"/>
+      <w:r>
+        <w:t>Testing</w:t>
+      </w:r>
       <w:bookmarkEnd w:id="16"/>
     </w:p>
     <w:p>
       <w:pPr>
-        <w:pStyle w:val="Heading1"/>
-      </w:pPr>
-      <w:bookmarkStart w:id="17" w:name="_Toc511898556"/>
-      <w:r>
-        <w:t>Testing</w:t>
+        <w:pStyle w:val="Heading2"/>
+      </w:pPr>
+      <w:bookmarkStart w:id="17" w:name="_Toc511898557"/>
+      <w:r>
+        <w:t>Unit Testing</w:t>
       </w:r>
       <w:bookmarkEnd w:id="17"/>
     </w:p>
@@ -3893,9 +3977,9 @@
       <w:pPr>
         <w:pStyle w:val="Heading2"/>
       </w:pPr>
-      <w:bookmarkStart w:id="18" w:name="_Toc511898557"/>
-      <w:r>
-        <w:t>Unit Testing</w:t>
+      <w:bookmarkStart w:id="18" w:name="_Toc511898558"/>
+      <w:r>
+        <w:t>Quality Testing</w:t>
       </w:r>
       <w:bookmarkEnd w:id="18"/>
     </w:p>
@@ -3903,9 +3987,9 @@
       <w:pPr>
         <w:pStyle w:val="Heading2"/>
       </w:pPr>
-      <w:bookmarkStart w:id="19" w:name="_Toc511898558"/>
-      <w:r>
-        <w:t>Quality Testing</w:t>
+      <w:bookmarkStart w:id="19" w:name="_Toc511898559"/>
+      <w:r>
+        <w:t>Functionality Testing</w:t>
       </w:r>
       <w:bookmarkEnd w:id="19"/>
     </w:p>
@@ -3913,34 +3997,42 @@
       <w:pPr>
         <w:pStyle w:val="Heading2"/>
       </w:pPr>
-      <w:bookmarkStart w:id="20" w:name="_Toc511898559"/>
-      <w:r>
-        <w:t>Functionality Testing</w:t>
+      <w:bookmarkStart w:id="20" w:name="_Toc511898560"/>
+      <w:proofErr w:type="spellStart"/>
+      <w:r>
+        <w:t>Back</w:t>
+      </w:r>
+      <w:r>
+        <w:t>test</w:t>
       </w:r>
       <w:bookmarkEnd w:id="20"/>
-    </w:p>
-    <w:p>
-      <w:pPr>
-        <w:pStyle w:val="Heading2"/>
-      </w:pPr>
-      <w:bookmarkStart w:id="21" w:name="_Toc511898560"/>
-      <w:proofErr w:type="spellStart"/>
-      <w:r>
-        <w:t>Back</w:t>
-      </w:r>
-      <w:r>
-        <w:t>test</w:t>
-      </w:r>
-      <w:bookmarkEnd w:id="21"/>
       <w:proofErr w:type="spellEnd"/>
     </w:p>
     <w:p>
       <w:pPr>
         <w:pStyle w:val="Heading1"/>
       </w:pPr>
-      <w:bookmarkStart w:id="22" w:name="_Toc511898561"/>
+      <w:bookmarkStart w:id="21" w:name="_Toc511898561"/>
       <w:r>
         <w:t>Conclusion</w:t>
+      </w:r>
+      <w:bookmarkEnd w:id="21"/>
+    </w:p>
+    <w:p>
+      <w:pPr>
+        <w:pStyle w:val="Heading2"/>
+      </w:pPr>
+      <w:r>
+        <w:t>Result</w:t>
+      </w:r>
+    </w:p>
+    <w:p>
+      <w:pPr>
+        <w:pStyle w:val="Heading2"/>
+      </w:pPr>
+      <w:bookmarkStart w:id="22" w:name="_Toc511898562"/>
+      <w:r>
+        <w:t>Summary</w:t>
       </w:r>
       <w:bookmarkEnd w:id="22"/>
     </w:p>
@@ -3948,34 +4040,24 @@
       <w:pPr>
         <w:pStyle w:val="Heading2"/>
       </w:pPr>
-      <w:bookmarkStart w:id="23" w:name="_Toc511898562"/>
-      <w:r>
-        <w:t>Summary</w:t>
+      <w:bookmarkStart w:id="23" w:name="_Toc511898563"/>
+      <w:r>
+        <w:t>Further Work</w:t>
       </w:r>
       <w:bookmarkEnd w:id="23"/>
     </w:p>
     <w:p>
       <w:pPr>
-        <w:pStyle w:val="Heading2"/>
-      </w:pPr>
-      <w:bookmarkStart w:id="24" w:name="_Toc511898563"/>
-      <w:r>
-        <w:t>Further Work</w:t>
+        <w:pStyle w:val="Heading1"/>
+      </w:pPr>
+      <w:bookmarkStart w:id="24" w:name="_Toc511898564"/>
+      <w:r>
+        <w:t xml:space="preserve">Further </w:t>
+      </w:r>
+      <w:r>
+        <w:t>Work</w:t>
       </w:r>
       <w:bookmarkEnd w:id="24"/>
-    </w:p>
-    <w:p>
-      <w:pPr>
-        <w:pStyle w:val="Heading1"/>
-      </w:pPr>
-      <w:bookmarkStart w:id="25" w:name="_Toc511898564"/>
-      <w:r>
-        <w:t xml:space="preserve">Further </w:t>
-      </w:r>
-      <w:r>
-        <w:t>Work</w:t>
-      </w:r>
-      <w:bookmarkEnd w:id="25"/>
     </w:p>
     <w:p>
       <w:r>
@@ -4021,11 +4103,19 @@
     <w:p/>
     <w:p/>
     <w:p/>
+    <w:p/>
+    <w:p/>
+    <w:p/>
     <w:p>
+      <w:bookmarkStart w:id="25" w:name="_GoBack"/>
+      <w:bookmarkEnd w:id="25"/>
+    </w:p>
+    <w:p>
       <w:pPr>
         <w:pStyle w:val="Heading1"/>
       </w:pPr>
       <w:r>
+        <w:lastRenderedPageBreak/>
         <w:t xml:space="preserve"> </w:t>
       </w:r>
       <w:bookmarkStart w:id="26" w:name="_Toc511898565"/>
@@ -9172,7 +9262,7 @@
 </file>
 
 <file path=customXml/itemProps1.xml><?xml version="1.0" encoding="utf-8"?>
-<ds:datastoreItem xmlns:ds="http://schemas.openxmlformats.org/officeDocument/2006/customXml" ds:itemID="{4B97475C-F406-4B7D-8723-590D2F2B51C6}">
+<ds:datastoreItem xmlns:ds="http://schemas.openxmlformats.org/officeDocument/2006/customXml" ds:itemID="{BB6E4992-4779-41EF-A596-AC9F81D67AB4}">
   <ds:schemaRefs>
     <ds:schemaRef ds:uri="http://schemas.openxmlformats.org/officeDocument/2006/bibliography"/>
   </ds:schemaRefs>

</xml_diff>

<commit_message>
Organized program to support multiple coins
</commit_message>
<xml_diff>
--- a/Report/Dissertation Report.docx
+++ b/Report/Dissertation Report.docx
@@ -3880,7 +3880,6 @@
       </w:pPr>
       <w:bookmarkStart w:id="10" w:name="_Toc511898550"/>
       <w:r>
-        <w:lastRenderedPageBreak/>
         <w:t>Design</w:t>
       </w:r>
       <w:bookmarkEnd w:id="10"/>
@@ -3950,26 +3949,59 @@
       <w:pPr>
         <w:pStyle w:val="Heading2"/>
       </w:pPr>
+      <w:r>
+        <w:t xml:space="preserve">Manual </w:t>
+      </w:r>
+      <w:proofErr w:type="spellStart"/>
+      <w:r>
+        <w:t>Backtest</w:t>
+      </w:r>
+      <w:proofErr w:type="spellEnd"/>
+      <w:r>
+        <w:t xml:space="preserve"> Engine</w:t>
+      </w:r>
+    </w:p>
+    <w:p>
+      <w:pPr>
+        <w:pStyle w:val="Heading2"/>
+      </w:pPr>
+      <w:proofErr w:type="spellStart"/>
+      <w:r>
+        <w:t>Backtesting</w:t>
+      </w:r>
+      <w:proofErr w:type="spellEnd"/>
+      <w:r>
+        <w:t xml:space="preserve"> Framework</w:t>
+      </w:r>
+    </w:p>
+    <w:p>
+      <w:pPr>
+        <w:pStyle w:val="Heading2"/>
+      </w:pPr>
       <w:bookmarkStart w:id="15" w:name="_Toc511898555"/>
       <w:bookmarkEnd w:id="15"/>
-    </w:p>
-    <w:p>
-      <w:pPr>
-        <w:pStyle w:val="Heading1"/>
-      </w:pPr>
-      <w:bookmarkStart w:id="16" w:name="_Toc511898556"/>
-      <w:r>
-        <w:t>Testing</w:t>
-      </w:r>
+      <w:r>
+        <w:t xml:space="preserve">Neural Network Based Baseline </w:t>
+      </w:r>
+      <w:r>
+        <w:t>Model</w:t>
+      </w:r>
+      <w:bookmarkStart w:id="16" w:name="_GoBack"/>
       <w:bookmarkEnd w:id="16"/>
     </w:p>
     <w:p>
-      <w:pPr>
-        <w:pStyle w:val="Heading2"/>
-      </w:pPr>
-      <w:bookmarkStart w:id="17" w:name="_Toc511898557"/>
-      <w:r>
-        <w:t>Unit Testing</w:t>
+      <w:r>
+        <w:t>A lot of values are selected arbitrarily</w:t>
+      </w:r>
+    </w:p>
+    <w:p>
+      <w:pPr>
+        <w:pStyle w:val="Heading1"/>
+      </w:pPr>
+      <w:bookmarkStart w:id="17" w:name="_Toc511898556"/>
+      <w:r>
+        <w:lastRenderedPageBreak/>
+        <w:t>Testing</w:t>
       </w:r>
       <w:bookmarkEnd w:id="17"/>
     </w:p>
@@ -3977,9 +4009,9 @@
       <w:pPr>
         <w:pStyle w:val="Heading2"/>
       </w:pPr>
-      <w:bookmarkStart w:id="18" w:name="_Toc511898558"/>
-      <w:r>
-        <w:t>Quality Testing</w:t>
+      <w:bookmarkStart w:id="18" w:name="_Toc511898557"/>
+      <w:r>
+        <w:t>Unit Testing</w:t>
       </w:r>
       <w:bookmarkEnd w:id="18"/>
     </w:p>
@@ -3987,9 +4019,9 @@
       <w:pPr>
         <w:pStyle w:val="Heading2"/>
       </w:pPr>
-      <w:bookmarkStart w:id="19" w:name="_Toc511898559"/>
-      <w:r>
-        <w:t>Functionality Testing</w:t>
+      <w:bookmarkStart w:id="19" w:name="_Toc511898558"/>
+      <w:r>
+        <w:t>Quality Testing</w:t>
       </w:r>
       <w:bookmarkEnd w:id="19"/>
     </w:p>
@@ -3997,7 +4029,17 @@
       <w:pPr>
         <w:pStyle w:val="Heading2"/>
       </w:pPr>
-      <w:bookmarkStart w:id="20" w:name="_Toc511898560"/>
+      <w:bookmarkStart w:id="20" w:name="_Toc511898559"/>
+      <w:r>
+        <w:t>Functionality Testing</w:t>
+      </w:r>
+      <w:bookmarkEnd w:id="20"/>
+    </w:p>
+    <w:p>
+      <w:pPr>
+        <w:pStyle w:val="Heading2"/>
+      </w:pPr>
+      <w:bookmarkStart w:id="21" w:name="_Toc511898560"/>
       <w:proofErr w:type="spellStart"/>
       <w:r>
         <w:t>Back</w:t>
@@ -4005,34 +4047,16 @@
       <w:r>
         <w:t>test</w:t>
       </w:r>
-      <w:bookmarkEnd w:id="20"/>
+      <w:bookmarkEnd w:id="21"/>
       <w:proofErr w:type="spellEnd"/>
     </w:p>
     <w:p>
       <w:pPr>
         <w:pStyle w:val="Heading1"/>
       </w:pPr>
-      <w:bookmarkStart w:id="21" w:name="_Toc511898561"/>
+      <w:bookmarkStart w:id="22" w:name="_Toc511898561"/>
       <w:r>
         <w:t>Conclusion</w:t>
-      </w:r>
-      <w:bookmarkEnd w:id="21"/>
-    </w:p>
-    <w:p>
-      <w:pPr>
-        <w:pStyle w:val="Heading2"/>
-      </w:pPr>
-      <w:r>
-        <w:t>Result</w:t>
-      </w:r>
-    </w:p>
-    <w:p>
-      <w:pPr>
-        <w:pStyle w:val="Heading2"/>
-      </w:pPr>
-      <w:bookmarkStart w:id="22" w:name="_Toc511898562"/>
-      <w:r>
-        <w:t>Summary</w:t>
       </w:r>
       <w:bookmarkEnd w:id="22"/>
     </w:p>
@@ -4040,26 +4064,44 @@
       <w:pPr>
         <w:pStyle w:val="Heading2"/>
       </w:pPr>
-      <w:bookmarkStart w:id="23" w:name="_Toc511898563"/>
-      <w:r>
-        <w:t>Further Work</w:t>
+      <w:r>
+        <w:t>Result</w:t>
+      </w:r>
+    </w:p>
+    <w:p>
+      <w:pPr>
+        <w:pStyle w:val="Heading2"/>
+      </w:pPr>
+      <w:bookmarkStart w:id="23" w:name="_Toc511898562"/>
+      <w:r>
+        <w:t>Summary</w:t>
       </w:r>
       <w:bookmarkEnd w:id="23"/>
     </w:p>
     <w:p>
       <w:pPr>
-        <w:pStyle w:val="Heading1"/>
-      </w:pPr>
-      <w:bookmarkStart w:id="24" w:name="_Toc511898564"/>
-      <w:r>
-        <w:t xml:space="preserve">Further </w:t>
-      </w:r>
-      <w:r>
-        <w:t>Work</w:t>
+        <w:pStyle w:val="Heading2"/>
+      </w:pPr>
+      <w:bookmarkStart w:id="24" w:name="_Toc511898563"/>
+      <w:r>
+        <w:t>Further Work</w:t>
       </w:r>
       <w:bookmarkEnd w:id="24"/>
     </w:p>
     <w:p>
+      <w:pPr>
+        <w:pStyle w:val="Heading1"/>
+      </w:pPr>
+      <w:bookmarkStart w:id="25" w:name="_Toc511898564"/>
+      <w:r>
+        <w:t xml:space="preserve">Further </w:t>
+      </w:r>
+      <w:r>
+        <w:t>Work</w:t>
+      </w:r>
+      <w:bookmarkEnd w:id="25"/>
+    </w:p>
+    <w:p>
       <w:r>
         <w:t xml:space="preserve">First the learning algorithm must be changed, and new data should be added from chart history to get a better result. Technical analysis data </w:t>
       </w:r>
@@ -4098,6 +4140,11 @@
       </w:r>
       <w:r>
         <w:t xml:space="preserve"> Finally, after a satisfactory model is made (which does good on test) – risk calculations should be done to make changes.</w:t>
+      </w:r>
+    </w:p>
+    <w:p>
+      <w:r>
+        <w:t>A lot of values are selected arbitrarily</w:t>
       </w:r>
     </w:p>
     <w:p/>
@@ -4106,16 +4153,12 @@
     <w:p/>
     <w:p/>
     <w:p/>
+    <w:p/>
     <w:p>
-      <w:bookmarkStart w:id="25" w:name="_GoBack"/>
-      <w:bookmarkEnd w:id="25"/>
-    </w:p>
-    <w:p>
       <w:pPr>
         <w:pStyle w:val="Heading1"/>
       </w:pPr>
       <w:r>
-        <w:lastRenderedPageBreak/>
         <w:t xml:space="preserve"> </w:t>
       </w:r>
       <w:bookmarkStart w:id="26" w:name="_Toc511898565"/>
@@ -6293,16 +6336,7 @@
         <w:t>Appendix</w:t>
       </w:r>
       <w:r>
-        <w:t xml:space="preserve"> </w:t>
-      </w:r>
-      <w:r>
-        <w:t>3</w:t>
-      </w:r>
-      <w:r>
-        <w:t xml:space="preserve"> – </w:t>
-      </w:r>
-      <w:r>
-        <w:t>Meeting Logs</w:t>
+        <w:t xml:space="preserve"> 3 – Meeting Logs</w:t>
       </w:r>
       <w:bookmarkEnd w:id="30"/>
     </w:p>
@@ -7900,6 +7934,7 @@
   <w:style w:type="character" w:default="1" w:styleId="DefaultParagraphFont">
     <w:name w:val="Default Paragraph Font"/>
     <w:uiPriority w:val="1"/>
+    <w:semiHidden/>
     <w:unhideWhenUsed/>
   </w:style>
   <w:style w:type="table" w:default="1" w:styleId="TableNormal">
@@ -9262,7 +9297,7 @@
 </file>
 
 <file path=customXml/itemProps1.xml><?xml version="1.0" encoding="utf-8"?>
-<ds:datastoreItem xmlns:ds="http://schemas.openxmlformats.org/officeDocument/2006/customXml" ds:itemID="{BB6E4992-4779-41EF-A596-AC9F81D67AB4}">
+<ds:datastoreItem xmlns:ds="http://schemas.openxmlformats.org/officeDocument/2006/customXml" ds:itemID="{912944AE-AEF1-43F9-B4D8-BF711DA4A178}">
   <ds:schemaRefs>
     <ds:schemaRef ds:uri="http://schemas.openxmlformats.org/officeDocument/2006/bibliography"/>
   </ds:schemaRefs>

</xml_diff>